<commit_message>
Recuperación de diseño general
</commit_message>
<xml_diff>
--- a/02 Implementación de software/02.1 Historias de usuario/IdiomasITSZN_ProductBacklog_v01.docx
+++ b/02 Implementación de software/02.1 Historias de usuario/IdiomasITSZN_ProductBacklog_v01.docx
@@ -543,11 +543,19 @@
                 <w:lang w:val="es-MX"/>
               </w:rPr>
             </w:pPr>
-            <w:r>
-              <w:rPr>
-                <w:lang w:val="es-MX"/>
-              </w:rPr>
-              <w:t>Yo como encargado del centro de idiomas, deseo poder inscribir a los estudiantes a los cursos de idiomas de acuerdo con su sistema de estudios, para definir y organizar los grupos de acuerdo con su modalidad.</w:t>
+            <w:bookmarkStart w:id="0" w:name="_GoBack"/>
+            <w:r>
+              <w:rPr>
+                <w:lang w:val="es-MX"/>
+              </w:rPr>
+              <w:t>Yo como encargado del centro de idiomas, deseo poder inscribir a los estudiantes a los cursos de idiomas de acuerdo con su sistema de estudios, para definir y organizar los grupos de acuerdo con su modalidad</w:t>
+            </w:r>
+            <w:bookmarkEnd w:id="0"/>
+            <w:r>
+              <w:rPr>
+                <w:lang w:val="es-MX"/>
+              </w:rPr>
+              <w:t>.</w:t>
             </w:r>
           </w:p>
         </w:tc>
@@ -1711,12 +1719,14 @@
             <w:pPr>
               <w:rPr>
                 <w:b/>
-                <w:lang w:val="es-MX"/>
-              </w:rPr>
-            </w:pPr>
-            <w:r>
-              <w:rPr>
-                <w:b/>
+                <w:highlight w:val="yellow"/>
+                <w:lang w:val="es-MX"/>
+              </w:rPr>
+            </w:pPr>
+            <w:r>
+              <w:rPr>
+                <w:b/>
+                <w:highlight w:val="yellow"/>
                 <w:lang w:val="es-MX"/>
               </w:rPr>
               <w:t>ID</w:t>
@@ -1724,6 +1734,7 @@
             <w:r>
               <w:rPr>
                 <w:b/>
+                <w:highlight w:val="yellow"/>
                 <w:lang w:val="es-MX"/>
               </w:rPr>
               <w:t>:</w:t>
@@ -2151,22 +2162,17 @@
             <w:pPr>
               <w:rPr>
                 <w:b/>
-                <w:lang w:val="es-MX"/>
-              </w:rPr>
-            </w:pPr>
-            <w:r>
-              <w:rPr>
-                <w:b/>
-                <w:lang w:val="es-MX"/>
-              </w:rPr>
-              <w:t>ID</w:t>
-            </w:r>
-            <w:r>
-              <w:rPr>
-                <w:b/>
-                <w:lang w:val="es-MX"/>
-              </w:rPr>
-              <w:t>:</w:t>
+                <w:highlight w:val="yellow"/>
+                <w:lang w:val="es-MX"/>
+              </w:rPr>
+            </w:pPr>
+            <w:r>
+              <w:rPr>
+                <w:b/>
+                <w:highlight w:val="yellow"/>
+                <w:lang w:val="es-MX"/>
+              </w:rPr>
+              <w:t>ID:</w:t>
             </w:r>
           </w:p>
         </w:tc>
@@ -2183,6 +2189,7 @@
             </w:pPr>
             <w:r>
               <w:rPr>
+                <w:highlight w:val="yellow"/>
                 <w:lang w:val="es-MX"/>
               </w:rPr>
               <w:t>4</w:t>
@@ -2237,15 +2244,7 @@
               <w:rPr>
                 <w:lang w:val="es-MX"/>
               </w:rPr>
-              <w:t>Yo como encargado del centro de idiomas deseo poder gestionar un historial de los exámenes de ubicación presentados por los estudiantes para determinar los c</w:t>
-            </w:r>
-            <w:bookmarkStart w:id="0" w:name="_GoBack"/>
-            <w:bookmarkEnd w:id="0"/>
-            <w:r>
-              <w:rPr>
-                <w:lang w:val="es-MX"/>
-              </w:rPr>
-              <w:t>ursos adecuados para los mencionados.</w:t>
+              <w:t>Yo como encargado del centro de idiomas deseo poder gestionar un historial de los exámenes de ubicación presentados por los estudiantes para determinar los cursos adecuados para los mencionados.</w:t>
             </w:r>
           </w:p>
         </w:tc>
@@ -2600,22 +2599,17 @@
             <w:pPr>
               <w:rPr>
                 <w:b/>
-                <w:lang w:val="es-MX"/>
-              </w:rPr>
-            </w:pPr>
-            <w:r>
-              <w:rPr>
-                <w:b/>
-                <w:lang w:val="es-MX"/>
-              </w:rPr>
-              <w:t>ID</w:t>
-            </w:r>
-            <w:r>
-              <w:rPr>
-                <w:b/>
-                <w:lang w:val="es-MX"/>
-              </w:rPr>
-              <w:t>:</w:t>
+                <w:highlight w:val="yellow"/>
+                <w:lang w:val="es-MX"/>
+              </w:rPr>
+            </w:pPr>
+            <w:r>
+              <w:rPr>
+                <w:b/>
+                <w:highlight w:val="yellow"/>
+                <w:lang w:val="es-MX"/>
+              </w:rPr>
+              <w:t>ID:</w:t>
             </w:r>
           </w:p>
         </w:tc>
@@ -2632,6 +2626,7 @@
             </w:pPr>
             <w:r>
               <w:rPr>
+                <w:highlight w:val="yellow"/>
                 <w:lang w:val="es-MX"/>
               </w:rPr>
               <w:t>5</w:t>

</xml_diff>